<commit_message>
making changes on background
</commit_message>
<xml_diff>
--- a/RequerimientosContactes.docx
+++ b/RequerimientosContactes.docx
@@ -76,23 +76,13 @@
           <w:lang w:val="es-ES"/>
         </w:rPr>
       </w:pPr>
-      <w:proofErr w:type="spellStart"/>
-      <w:r>
-        <w:rPr>
-          <w:sz w:val="36"/>
-          <w:szCs w:val="36"/>
-          <w:lang w:val="es-ES"/>
-        </w:rPr>
-        <w:t>ContactesNot</w:t>
-      </w:r>
-      <w:proofErr w:type="spellEnd"/>
-      <w:r>
-        <w:rPr>
-          <w:sz w:val="36"/>
-          <w:szCs w:val="36"/>
-          <w:lang w:val="es-ES"/>
-        </w:rPr>
-        <w:t xml:space="preserve"> es una aplicación para envío masivo de spam a contactes, con el fin de que estos crean que nos importan, pero en realidad es para la distribución masiva de correo publicitario.</w:t>
+      <w:r>
+        <w:rPr>
+          <w:sz w:val="36"/>
+          <w:szCs w:val="36"/>
+          <w:lang w:val="es-ES"/>
+        </w:rPr>
+        <w:t>ContactesNot es una aplicación para envío masivo de spam a contactes, con el fin de que estos crean que nos importan, pero en realidad es para la distribución masiva de correo publicitario.</w:t>
       </w:r>
     </w:p>
     <w:p>
@@ -114,24 +104,173 @@
           <w:lang w:val="es-ES"/>
         </w:rPr>
       </w:pPr>
-      <w:proofErr w:type="spellStart"/>
-      <w:r>
-        <w:rPr>
-          <w:sz w:val="36"/>
-          <w:szCs w:val="36"/>
-          <w:lang w:val="es-ES"/>
-        </w:rPr>
-        <w:t>ContactesNot</w:t>
-      </w:r>
-      <w:proofErr w:type="spellEnd"/>
-      <w:r>
-        <w:rPr>
-          <w:sz w:val="36"/>
-          <w:szCs w:val="36"/>
-          <w:lang w:val="es-ES"/>
-        </w:rPr>
-        <w:t>, permite tener un listado de contactos por tipo, donde tendremos el correo electrónico y los datos personales, del mismo, para de esa forma, enviarle notificaciones, con nuestras ofertas.</w:t>
-      </w:r>
+      <w:r>
+        <w:rPr>
+          <w:sz w:val="36"/>
+          <w:szCs w:val="36"/>
+          <w:lang w:val="es-ES"/>
+        </w:rPr>
+        <w:t>ContactesNot, permite tener un listado de contactos por tipo, donde tendremos el correo electrónico y los datos personales, del mismo, para de esa forma, enviarle notificaciones, con nuestras ofertas.</w:t>
+      </w:r>
+    </w:p>
+    <w:p>
+      <w:pPr>
+        <w:jc w:val="both"/>
+        <w:rPr>
+          <w:sz w:val="36"/>
+          <w:szCs w:val="36"/>
+          <w:lang w:val="es-ES"/>
+        </w:rPr>
+      </w:pPr>
+    </w:p>
+    <w:p>
+      <w:pPr>
+        <w:jc w:val="both"/>
+        <w:rPr>
+          <w:sz w:val="36"/>
+          <w:szCs w:val="36"/>
+          <w:lang w:val="es-ES"/>
+        </w:rPr>
+      </w:pPr>
+      <w:r>
+        <w:rPr>
+          <w:sz w:val="36"/>
+          <w:szCs w:val="36"/>
+          <w:lang w:val="es-ES"/>
+        </w:rPr>
+        <w:t>--</w:t>
+      </w:r>
+    </w:p>
+    <w:p>
+      <w:pPr>
+        <w:jc w:val="both"/>
+        <w:rPr>
+          <w:sz w:val="36"/>
+          <w:szCs w:val="36"/>
+          <w:lang w:val="es-ES"/>
+        </w:rPr>
+      </w:pPr>
+      <w:r>
+        <w:rPr>
+          <w:sz w:val="36"/>
+          <w:szCs w:val="36"/>
+          <w:lang w:val="es-ES"/>
+        </w:rPr>
+        <w:t xml:space="preserve">La app debe expresar alegría, confianza, armonía y representar los principios de la institución con la garantía de que nuestros contactes no van a recibir Spam, sino solo notificaciones importantes. </w:t>
+      </w:r>
+    </w:p>
+    <w:p>
+      <w:pPr>
+        <w:jc w:val="both"/>
+        <w:rPr>
+          <w:sz w:val="36"/>
+          <w:szCs w:val="36"/>
+          <w:lang w:val="es-ES"/>
+        </w:rPr>
+      </w:pPr>
+    </w:p>
+    <w:p>
+      <w:pPr>
+        <w:jc w:val="both"/>
+        <w:rPr>
+          <w:sz w:val="36"/>
+          <w:szCs w:val="36"/>
+          <w:lang w:val="es-ES"/>
+        </w:rPr>
+      </w:pPr>
+      <w:r>
+        <w:rPr>
+          <w:sz w:val="36"/>
+          <w:szCs w:val="36"/>
+          <w:lang w:val="es-ES"/>
+        </w:rPr>
+        <w:t>Para esto se escogió el verde</w:t>
+      </w:r>
+      <w:r>
+        <w:rPr>
+          <w:sz w:val="36"/>
+          <w:szCs w:val="36"/>
+          <w:lang w:val="es-ES"/>
+        </w:rPr>
+        <w:t xml:space="preserve">  #</w:t>
+      </w:r>
+      <w:r>
+        <w:rPr>
+          <w:sz w:val="36"/>
+          <w:szCs w:val="36"/>
+          <w:lang w:val="es-ES"/>
+        </w:rPr>
+        <w:t>3fa965</w:t>
+      </w:r>
+      <w:r>
+        <w:rPr>
+          <w:sz w:val="36"/>
+          <w:szCs w:val="36"/>
+          <w:lang w:val="es-ES"/>
+        </w:rPr>
+        <w:t>.</w:t>
+      </w:r>
+    </w:p>
+    <w:p>
+      <w:pPr>
+        <w:jc w:val="both"/>
+        <w:rPr>
+          <w:sz w:val="36"/>
+          <w:szCs w:val="36"/>
+          <w:lang w:val="es-ES"/>
+        </w:rPr>
+      </w:pPr>
+    </w:p>
+    <w:p>
+      <w:pPr>
+        <w:jc w:val="both"/>
+        <w:rPr>
+          <w:sz w:val="36"/>
+          <w:szCs w:val="36"/>
+          <w:lang w:val="es-ES"/>
+        </w:rPr>
+      </w:pPr>
+      <w:r>
+        <w:rPr>
+          <w:sz w:val="36"/>
+          <w:szCs w:val="36"/>
+          <w:lang w:val="es-ES"/>
+        </w:rPr>
+        <w:t xml:space="preserve">Se adquirió la plantilla gratuita cortesía de: </w:t>
+      </w:r>
+      <w:hyperlink r:id="rId4" w:tgtFrame="_blank" w:history="1">
+        <w:r>
+          <w:rPr>
+            <w:rStyle w:val="Hipervnculo"/>
+            <w:lang w:val="es-ES"/>
+          </w:rPr>
+          <w:t>Colorlib</w:t>
+        </w:r>
+      </w:hyperlink>
+      <w:r>
+        <w:rPr>
+          <w:lang w:val="es-ES"/>
+        </w:rPr>
+        <w:t>,</w:t>
+      </w:r>
+      <w:r>
+        <w:rPr>
+          <w:lang w:val="es-ES"/>
+        </w:rPr>
+        <w:t xml:space="preserve"> llamada Academics</w:t>
+      </w:r>
+      <w:bookmarkStart w:id="0" w:name="_GoBack"/>
+      <w:bookmarkEnd w:id="0"/>
+    </w:p>
+    <w:p>
+      <w:pPr>
+        <w:jc w:val="both"/>
+        <w:rPr>
+          <w:sz w:val="36"/>
+          <w:szCs w:val="36"/>
+          <w:lang w:val="es-ES"/>
+        </w:rPr>
+      </w:pPr>
     </w:p>
     <w:p>
       <w:pPr>
@@ -152,6 +291,7 @@
           <w:szCs w:val="36"/>
           <w:lang w:val="es-ES"/>
         </w:rPr>
+        <w:lastRenderedPageBreak/>
         <w:t>Casos de uso</w:t>
       </w:r>
     </w:p>
@@ -350,187 +490,187 @@
           <w:szCs w:val="36"/>
           <w:lang w:val="es-ES"/>
         </w:rPr>
+        <w:t>Ver mis contactos.</w:t>
+      </w:r>
+      <w:r>
+        <w:rPr>
+          <w:sz w:val="36"/>
+          <w:szCs w:val="36"/>
+          <w:lang w:val="es-ES"/>
+        </w:rPr>
+        <w:t xml:space="preserve"> **</w:t>
+      </w:r>
+    </w:p>
+    <w:p>
+      <w:pPr>
+        <w:rPr>
+          <w:sz w:val="36"/>
+          <w:szCs w:val="36"/>
+          <w:lang w:val="es-ES"/>
+        </w:rPr>
+      </w:pPr>
+      <w:r>
+        <w:rPr>
+          <w:sz w:val="36"/>
+          <w:szCs w:val="36"/>
+          <w:lang w:val="es-ES"/>
+        </w:rPr>
+        <w:t>Editar un contacto.</w:t>
+      </w:r>
+    </w:p>
+    <w:p>
+      <w:pPr>
+        <w:rPr>
+          <w:sz w:val="36"/>
+          <w:szCs w:val="36"/>
+          <w:lang w:val="es-ES"/>
+        </w:rPr>
+      </w:pPr>
+      <w:r>
+        <w:rPr>
+          <w:sz w:val="36"/>
+          <w:szCs w:val="36"/>
+          <w:lang w:val="es-ES"/>
+        </w:rPr>
+        <w:t>Eliminar un contacto.</w:t>
+      </w:r>
+    </w:p>
+    <w:p>
+      <w:pPr>
+        <w:rPr>
+          <w:sz w:val="36"/>
+          <w:szCs w:val="36"/>
+          <w:lang w:val="es-ES"/>
+        </w:rPr>
+      </w:pPr>
+      <w:r>
+        <w:rPr>
+          <w:sz w:val="36"/>
+          <w:szCs w:val="36"/>
+          <w:lang w:val="es-ES"/>
+        </w:rPr>
+        <w:t>Buscar contactos.</w:t>
+      </w:r>
+    </w:p>
+    <w:p>
+      <w:pPr>
+        <w:rPr>
+          <w:sz w:val="36"/>
+          <w:szCs w:val="36"/>
+          <w:lang w:val="es-ES"/>
+        </w:rPr>
+      </w:pPr>
+      <w:r>
+        <w:rPr>
+          <w:sz w:val="36"/>
+          <w:szCs w:val="36"/>
+          <w:lang w:val="es-ES"/>
+        </w:rPr>
+        <w:t>Ver detalle de contacto.</w:t>
+      </w:r>
+    </w:p>
+    <w:p>
+      <w:pPr>
+        <w:rPr>
+          <w:sz w:val="36"/>
+          <w:szCs w:val="36"/>
+          <w:lang w:val="es-ES"/>
+        </w:rPr>
+      </w:pPr>
+    </w:p>
+    <w:p>
+      <w:pPr>
+        <w:rPr>
+          <w:sz w:val="36"/>
+          <w:szCs w:val="36"/>
+          <w:u w:val="single"/>
+          <w:lang w:val="es-ES"/>
+        </w:rPr>
+      </w:pPr>
+      <w:r>
+        <w:rPr>
+          <w:sz w:val="36"/>
+          <w:szCs w:val="36"/>
+          <w:u w:val="single"/>
+          <w:lang w:val="es-ES"/>
+        </w:rPr>
+        <w:t>Notificación</w:t>
+      </w:r>
+    </w:p>
+    <w:p>
+      <w:pPr>
+        <w:rPr>
+          <w:sz w:val="36"/>
+          <w:szCs w:val="36"/>
+          <w:lang w:val="es-ES"/>
+        </w:rPr>
+      </w:pPr>
+      <w:r>
+        <w:rPr>
+          <w:sz w:val="36"/>
+          <w:szCs w:val="36"/>
+          <w:lang w:val="es-ES"/>
+        </w:rPr>
+        <w:t xml:space="preserve">Crear </w:t>
+      </w:r>
+      <w:r>
+        <w:rPr>
+          <w:sz w:val="36"/>
+          <w:szCs w:val="36"/>
+          <w:lang w:val="es-ES"/>
+        </w:rPr>
+        <w:t>notificación. ***</w:t>
+      </w:r>
+    </w:p>
+    <w:p>
+      <w:pPr>
+        <w:rPr>
+          <w:sz w:val="36"/>
+          <w:szCs w:val="36"/>
+          <w:lang w:val="es-ES"/>
+        </w:rPr>
+      </w:pPr>
+      <w:r>
+        <w:rPr>
+          <w:sz w:val="36"/>
+          <w:szCs w:val="36"/>
+          <w:lang w:val="es-ES"/>
+        </w:rPr>
+        <w:t>Ver notificaciones. **</w:t>
+      </w:r>
+    </w:p>
+    <w:p>
+      <w:pPr>
+        <w:rPr>
+          <w:sz w:val="36"/>
+          <w:szCs w:val="36"/>
+          <w:lang w:val="es-ES"/>
+        </w:rPr>
+      </w:pPr>
+      <w:r>
+        <w:rPr>
+          <w:sz w:val="36"/>
+          <w:szCs w:val="36"/>
+          <w:lang w:val="es-ES"/>
+        </w:rPr>
+        <w:t>Editar notificación.</w:t>
+      </w:r>
+    </w:p>
+    <w:p>
+      <w:pPr>
+        <w:rPr>
+          <w:sz w:val="36"/>
+          <w:szCs w:val="36"/>
+          <w:lang w:val="es-ES"/>
+        </w:rPr>
+      </w:pPr>
+      <w:r>
+        <w:rPr>
+          <w:sz w:val="36"/>
+          <w:szCs w:val="36"/>
+          <w:lang w:val="es-ES"/>
+        </w:rPr>
         <w:lastRenderedPageBreak/>
-        <w:t>Ver mis contactos.</w:t>
-      </w:r>
-      <w:r>
-        <w:rPr>
-          <w:sz w:val="36"/>
-          <w:szCs w:val="36"/>
-          <w:lang w:val="es-ES"/>
-        </w:rPr>
-        <w:t xml:space="preserve"> **</w:t>
-      </w:r>
-    </w:p>
-    <w:p>
-      <w:pPr>
-        <w:rPr>
-          <w:sz w:val="36"/>
-          <w:szCs w:val="36"/>
-          <w:lang w:val="es-ES"/>
-        </w:rPr>
-      </w:pPr>
-      <w:r>
-        <w:rPr>
-          <w:sz w:val="36"/>
-          <w:szCs w:val="36"/>
-          <w:lang w:val="es-ES"/>
-        </w:rPr>
-        <w:t>Editar un contacto.</w:t>
-      </w:r>
-    </w:p>
-    <w:p>
-      <w:pPr>
-        <w:rPr>
-          <w:sz w:val="36"/>
-          <w:szCs w:val="36"/>
-          <w:lang w:val="es-ES"/>
-        </w:rPr>
-      </w:pPr>
-      <w:r>
-        <w:rPr>
-          <w:sz w:val="36"/>
-          <w:szCs w:val="36"/>
-          <w:lang w:val="es-ES"/>
-        </w:rPr>
-        <w:t>Eliminar un contacto.</w:t>
-      </w:r>
-    </w:p>
-    <w:p>
-      <w:pPr>
-        <w:rPr>
-          <w:sz w:val="36"/>
-          <w:szCs w:val="36"/>
-          <w:lang w:val="es-ES"/>
-        </w:rPr>
-      </w:pPr>
-      <w:r>
-        <w:rPr>
-          <w:sz w:val="36"/>
-          <w:szCs w:val="36"/>
-          <w:lang w:val="es-ES"/>
-        </w:rPr>
-        <w:t>Buscar contactos.</w:t>
-      </w:r>
-    </w:p>
-    <w:p>
-      <w:pPr>
-        <w:rPr>
-          <w:sz w:val="36"/>
-          <w:szCs w:val="36"/>
-          <w:lang w:val="es-ES"/>
-        </w:rPr>
-      </w:pPr>
-      <w:r>
-        <w:rPr>
-          <w:sz w:val="36"/>
-          <w:szCs w:val="36"/>
-          <w:lang w:val="es-ES"/>
-        </w:rPr>
-        <w:t>Ver detalle de contacto.</w:t>
-      </w:r>
-    </w:p>
-    <w:p>
-      <w:pPr>
-        <w:rPr>
-          <w:sz w:val="36"/>
-          <w:szCs w:val="36"/>
-          <w:lang w:val="es-ES"/>
-        </w:rPr>
-      </w:pPr>
-    </w:p>
-    <w:p>
-      <w:pPr>
-        <w:rPr>
-          <w:sz w:val="36"/>
-          <w:szCs w:val="36"/>
-          <w:u w:val="single"/>
-          <w:lang w:val="es-ES"/>
-        </w:rPr>
-      </w:pPr>
-      <w:r>
-        <w:rPr>
-          <w:sz w:val="36"/>
-          <w:szCs w:val="36"/>
-          <w:u w:val="single"/>
-          <w:lang w:val="es-ES"/>
-        </w:rPr>
-        <w:t>Notificación</w:t>
-      </w:r>
-    </w:p>
-    <w:p>
-      <w:pPr>
-        <w:rPr>
-          <w:sz w:val="36"/>
-          <w:szCs w:val="36"/>
-          <w:lang w:val="es-ES"/>
-        </w:rPr>
-      </w:pPr>
-      <w:r>
-        <w:rPr>
-          <w:sz w:val="36"/>
-          <w:szCs w:val="36"/>
-          <w:lang w:val="es-ES"/>
-        </w:rPr>
-        <w:t xml:space="preserve">Crear </w:t>
-      </w:r>
-      <w:r>
-        <w:rPr>
-          <w:sz w:val="36"/>
-          <w:szCs w:val="36"/>
-          <w:lang w:val="es-ES"/>
-        </w:rPr>
-        <w:t>notificación. ***</w:t>
-      </w:r>
-    </w:p>
-    <w:p>
-      <w:pPr>
-        <w:rPr>
-          <w:sz w:val="36"/>
-          <w:szCs w:val="36"/>
-          <w:lang w:val="es-ES"/>
-        </w:rPr>
-      </w:pPr>
-      <w:r>
-        <w:rPr>
-          <w:sz w:val="36"/>
-          <w:szCs w:val="36"/>
-          <w:lang w:val="es-ES"/>
-        </w:rPr>
-        <w:t>Ver notificaciones. **</w:t>
-      </w:r>
-    </w:p>
-    <w:p>
-      <w:pPr>
-        <w:rPr>
-          <w:sz w:val="36"/>
-          <w:szCs w:val="36"/>
-          <w:lang w:val="es-ES"/>
-        </w:rPr>
-      </w:pPr>
-      <w:r>
-        <w:rPr>
-          <w:sz w:val="36"/>
-          <w:szCs w:val="36"/>
-          <w:lang w:val="es-ES"/>
-        </w:rPr>
-        <w:t>Editar notificación.</w:t>
-      </w:r>
-    </w:p>
-    <w:p>
-      <w:pPr>
-        <w:rPr>
-          <w:sz w:val="36"/>
-          <w:szCs w:val="36"/>
-          <w:lang w:val="es-ES"/>
-        </w:rPr>
-      </w:pPr>
-      <w:r>
-        <w:rPr>
-          <w:sz w:val="36"/>
-          <w:szCs w:val="36"/>
-          <w:lang w:val="es-ES"/>
-        </w:rPr>
         <w:t>Borrar notificación.</w:t>
       </w:r>
     </w:p>
@@ -567,8 +707,6 @@
         </w:rPr>
         <w:t>Ver detalle de notificación. **</w:t>
       </w:r>
-      <w:bookmarkStart w:id="0" w:name="_GoBack"/>
-      <w:bookmarkEnd w:id="0"/>
     </w:p>
     <w:p>
       <w:pPr>
@@ -1090,6 +1228,18 @@
     <w:semiHidden/>
     <w:unhideWhenUsed/>
   </w:style>
+  <w:style w:type="character" w:styleId="Hipervnculo">
+    <w:name w:val="Hyperlink"/>
+    <w:basedOn w:val="Fuentedeprrafopredeter"/>
+    <w:uiPriority w:val="99"/>
+    <w:semiHidden/>
+    <w:unhideWhenUsed/>
+    <w:rsid w:val="00B22D16"/>
+    <w:rPr>
+      <w:color w:val="0000FF"/>
+      <w:u w:val="single"/>
+    </w:rPr>
+  </w:style>
 </w:styles>
 </file>
 

</xml_diff>

<commit_message>
implementinfg dto for api
</commit_message>
<xml_diff>
--- a/RequerimientosContactes.docx
+++ b/RequerimientosContactes.docx
@@ -259,22 +259,708 @@
         </w:rPr>
         <w:t xml:space="preserve"> llamada Academics</w:t>
       </w:r>
+    </w:p>
+    <w:p>
+      <w:pPr>
+        <w:jc w:val="both"/>
+        <w:rPr>
+          <w:sz w:val="36"/>
+          <w:szCs w:val="36"/>
+          <w:lang w:val="es-ES"/>
+        </w:rPr>
+      </w:pPr>
+    </w:p>
+    <w:p>
+      <w:pPr>
+        <w:jc w:val="center"/>
+        <w:rPr>
+          <w:b/>
+          <w:bCs/>
+          <w:sz w:val="36"/>
+          <w:szCs w:val="36"/>
+          <w:lang w:val="es-ES"/>
+        </w:rPr>
+      </w:pPr>
+      <w:r>
+        <w:rPr>
+          <w:b/>
+          <w:bCs/>
+          <w:sz w:val="36"/>
+          <w:szCs w:val="36"/>
+          <w:lang w:val="es-ES"/>
+        </w:rPr>
+        <w:lastRenderedPageBreak/>
+        <w:t>Casos de uso</w:t>
+      </w:r>
+    </w:p>
+    <w:p>
+      <w:pPr>
+        <w:rPr>
+          <w:sz w:val="36"/>
+          <w:szCs w:val="36"/>
+          <w:u w:val="single"/>
+          <w:lang w:val="es-ES"/>
+        </w:rPr>
+      </w:pPr>
+      <w:r>
+        <w:rPr>
+          <w:sz w:val="36"/>
+          <w:szCs w:val="36"/>
+          <w:u w:val="single"/>
+          <w:lang w:val="es-ES"/>
+        </w:rPr>
+        <w:t>Autenticación</w:t>
+      </w:r>
+    </w:p>
+    <w:p>
+      <w:pPr>
+        <w:rPr>
+          <w:sz w:val="36"/>
+          <w:szCs w:val="36"/>
+          <w:lang w:val="es-ES"/>
+        </w:rPr>
+      </w:pPr>
+      <w:r>
+        <w:rPr>
+          <w:sz w:val="36"/>
+          <w:szCs w:val="36"/>
+          <w:lang w:val="es-ES"/>
+        </w:rPr>
+        <w:t>Crear cuenta.</w:t>
+      </w:r>
+      <w:r>
+        <w:rPr>
+          <w:sz w:val="36"/>
+          <w:szCs w:val="36"/>
+          <w:lang w:val="es-ES"/>
+        </w:rPr>
+        <w:t xml:space="preserve"> ***</w:t>
+      </w:r>
+    </w:p>
+    <w:p>
+      <w:pPr>
+        <w:rPr>
+          <w:sz w:val="36"/>
+          <w:szCs w:val="36"/>
+          <w:lang w:val="es-ES"/>
+        </w:rPr>
+      </w:pPr>
+      <w:r>
+        <w:rPr>
+          <w:sz w:val="36"/>
+          <w:szCs w:val="36"/>
+          <w:lang w:val="es-ES"/>
+        </w:rPr>
+        <w:t>Acceder.</w:t>
+      </w:r>
+      <w:r>
+        <w:rPr>
+          <w:sz w:val="36"/>
+          <w:szCs w:val="36"/>
+          <w:lang w:val="es-ES"/>
+        </w:rPr>
+        <w:t xml:space="preserve"> **</w:t>
+      </w:r>
+      <w:r>
+        <w:rPr>
+          <w:sz w:val="36"/>
+          <w:szCs w:val="36"/>
+          <w:lang w:val="es-ES"/>
+        </w:rPr>
+        <w:t>*</w:t>
+      </w:r>
+    </w:p>
+    <w:p>
+      <w:pPr>
+        <w:rPr>
+          <w:sz w:val="36"/>
+          <w:szCs w:val="36"/>
+          <w:lang w:val="es-ES"/>
+        </w:rPr>
+      </w:pPr>
+      <w:r>
+        <w:rPr>
+          <w:sz w:val="36"/>
+          <w:szCs w:val="36"/>
+          <w:lang w:val="es-ES"/>
+        </w:rPr>
+        <w:t>Salir del sistema.</w:t>
+      </w:r>
+    </w:p>
+    <w:p>
+      <w:pPr>
+        <w:rPr>
+          <w:sz w:val="36"/>
+          <w:szCs w:val="36"/>
+          <w:lang w:val="es-ES"/>
+        </w:rPr>
+      </w:pPr>
+      <w:r>
+        <w:rPr>
+          <w:sz w:val="36"/>
+          <w:szCs w:val="36"/>
+          <w:lang w:val="es-ES"/>
+        </w:rPr>
+        <w:t>Cambiar contraseña.</w:t>
+      </w:r>
+    </w:p>
+    <w:p>
+      <w:pPr>
+        <w:rPr>
+          <w:sz w:val="36"/>
+          <w:szCs w:val="36"/>
+          <w:lang w:val="es-ES"/>
+        </w:rPr>
+      </w:pPr>
+      <w:r>
+        <w:rPr>
+          <w:sz w:val="36"/>
+          <w:szCs w:val="36"/>
+          <w:lang w:val="es-ES"/>
+        </w:rPr>
+        <w:t>Ver y Editar mi perfil.</w:t>
+      </w:r>
+    </w:p>
+    <w:p>
+      <w:pPr>
+        <w:rPr>
+          <w:sz w:val="36"/>
+          <w:szCs w:val="36"/>
+          <w:lang w:val="es-ES"/>
+        </w:rPr>
+      </w:pPr>
+      <w:r>
+        <w:rPr>
+          <w:sz w:val="36"/>
+          <w:szCs w:val="36"/>
+          <w:lang w:val="es-ES"/>
+        </w:rPr>
+        <w:t>Las opciones solo son para usuarios Logueados</w:t>
+      </w:r>
+    </w:p>
+    <w:p>
+      <w:pPr>
+        <w:rPr>
+          <w:sz w:val="36"/>
+          <w:szCs w:val="36"/>
+          <w:lang w:val="es-ES"/>
+        </w:rPr>
+      </w:pPr>
+    </w:p>
+    <w:p>
+      <w:pPr>
+        <w:rPr>
+          <w:sz w:val="36"/>
+          <w:szCs w:val="36"/>
+          <w:u w:val="single"/>
+          <w:lang w:val="es-ES"/>
+        </w:rPr>
+      </w:pPr>
+      <w:r>
+        <w:rPr>
+          <w:sz w:val="36"/>
+          <w:szCs w:val="36"/>
+          <w:u w:val="single"/>
+          <w:lang w:val="es-ES"/>
+        </w:rPr>
+        <w:t>Contactes</w:t>
+      </w:r>
+    </w:p>
+    <w:p>
+      <w:pPr>
+        <w:rPr>
+          <w:sz w:val="36"/>
+          <w:szCs w:val="36"/>
+          <w:lang w:val="es-ES"/>
+        </w:rPr>
+      </w:pPr>
+      <w:r>
+        <w:rPr>
+          <w:sz w:val="36"/>
+          <w:szCs w:val="36"/>
+          <w:lang w:val="es-ES"/>
+        </w:rPr>
+        <w:t>Crear un contacto.</w:t>
+      </w:r>
+      <w:r>
+        <w:rPr>
+          <w:sz w:val="36"/>
+          <w:szCs w:val="36"/>
+          <w:lang w:val="es-ES"/>
+        </w:rPr>
+        <w:t xml:space="preserve"> ***</w:t>
+      </w:r>
+    </w:p>
+    <w:p>
+      <w:pPr>
+        <w:rPr>
+          <w:sz w:val="36"/>
+          <w:szCs w:val="36"/>
+          <w:lang w:val="es-ES"/>
+        </w:rPr>
+      </w:pPr>
+      <w:r>
+        <w:rPr>
+          <w:sz w:val="36"/>
+          <w:szCs w:val="36"/>
+          <w:lang w:val="es-ES"/>
+        </w:rPr>
+        <w:t>Ver mis contactos.</w:t>
+      </w:r>
+      <w:r>
+        <w:rPr>
+          <w:sz w:val="36"/>
+          <w:szCs w:val="36"/>
+          <w:lang w:val="es-ES"/>
+        </w:rPr>
+        <w:t xml:space="preserve"> **</w:t>
+      </w:r>
+    </w:p>
+    <w:p>
+      <w:pPr>
+        <w:rPr>
+          <w:sz w:val="36"/>
+          <w:szCs w:val="36"/>
+          <w:lang w:val="es-ES"/>
+        </w:rPr>
+      </w:pPr>
+      <w:r>
+        <w:rPr>
+          <w:sz w:val="36"/>
+          <w:szCs w:val="36"/>
+          <w:lang w:val="es-ES"/>
+        </w:rPr>
+        <w:t>Editar un contacto.</w:t>
+      </w:r>
+    </w:p>
+    <w:p>
+      <w:pPr>
+        <w:rPr>
+          <w:sz w:val="36"/>
+          <w:szCs w:val="36"/>
+          <w:lang w:val="es-ES"/>
+        </w:rPr>
+      </w:pPr>
+      <w:r>
+        <w:rPr>
+          <w:sz w:val="36"/>
+          <w:szCs w:val="36"/>
+          <w:lang w:val="es-ES"/>
+        </w:rPr>
+        <w:t>Eliminar un contacto.</w:t>
+      </w:r>
+    </w:p>
+    <w:p>
+      <w:pPr>
+        <w:rPr>
+          <w:sz w:val="36"/>
+          <w:szCs w:val="36"/>
+          <w:lang w:val="es-ES"/>
+        </w:rPr>
+      </w:pPr>
+      <w:r>
+        <w:rPr>
+          <w:sz w:val="36"/>
+          <w:szCs w:val="36"/>
+          <w:lang w:val="es-ES"/>
+        </w:rPr>
+        <w:t>Buscar contactos.</w:t>
+      </w:r>
+    </w:p>
+    <w:p>
+      <w:pPr>
+        <w:rPr>
+          <w:sz w:val="36"/>
+          <w:szCs w:val="36"/>
+          <w:lang w:val="es-ES"/>
+        </w:rPr>
+      </w:pPr>
+      <w:r>
+        <w:rPr>
+          <w:sz w:val="36"/>
+          <w:szCs w:val="36"/>
+          <w:lang w:val="es-ES"/>
+        </w:rPr>
+        <w:t>Ver detalle de contacto.</w:t>
+      </w:r>
+    </w:p>
+    <w:p>
+      <w:pPr>
+        <w:rPr>
+          <w:sz w:val="36"/>
+          <w:szCs w:val="36"/>
+          <w:lang w:val="es-ES"/>
+        </w:rPr>
+      </w:pPr>
+    </w:p>
+    <w:p>
+      <w:pPr>
+        <w:rPr>
+          <w:sz w:val="36"/>
+          <w:szCs w:val="36"/>
+          <w:u w:val="single"/>
+          <w:lang w:val="es-ES"/>
+        </w:rPr>
+      </w:pPr>
+      <w:r>
+        <w:rPr>
+          <w:sz w:val="36"/>
+          <w:szCs w:val="36"/>
+          <w:u w:val="single"/>
+          <w:lang w:val="es-ES"/>
+        </w:rPr>
+        <w:t>Notificación</w:t>
+      </w:r>
+    </w:p>
+    <w:p>
+      <w:pPr>
+        <w:rPr>
+          <w:sz w:val="36"/>
+          <w:szCs w:val="36"/>
+          <w:lang w:val="es-ES"/>
+        </w:rPr>
+      </w:pPr>
+      <w:r>
+        <w:rPr>
+          <w:sz w:val="36"/>
+          <w:szCs w:val="36"/>
+          <w:lang w:val="es-ES"/>
+        </w:rPr>
+        <w:t xml:space="preserve">Crear </w:t>
+      </w:r>
+      <w:r>
+        <w:rPr>
+          <w:sz w:val="36"/>
+          <w:szCs w:val="36"/>
+          <w:lang w:val="es-ES"/>
+        </w:rPr>
+        <w:t>notificación. ***</w:t>
+      </w:r>
+    </w:p>
+    <w:p>
+      <w:pPr>
+        <w:rPr>
+          <w:sz w:val="36"/>
+          <w:szCs w:val="36"/>
+          <w:lang w:val="es-ES"/>
+        </w:rPr>
+      </w:pPr>
+      <w:r>
+        <w:rPr>
+          <w:sz w:val="36"/>
+          <w:szCs w:val="36"/>
+          <w:lang w:val="es-ES"/>
+        </w:rPr>
+        <w:t>Ver notificaciones. **</w:t>
+      </w:r>
+    </w:p>
+    <w:p>
+      <w:pPr>
+        <w:rPr>
+          <w:sz w:val="36"/>
+          <w:szCs w:val="36"/>
+          <w:lang w:val="es-ES"/>
+        </w:rPr>
+      </w:pPr>
+      <w:r>
+        <w:rPr>
+          <w:sz w:val="36"/>
+          <w:szCs w:val="36"/>
+          <w:lang w:val="es-ES"/>
+        </w:rPr>
+        <w:lastRenderedPageBreak/>
+        <w:t>Editar notificación.</w:t>
+      </w:r>
+    </w:p>
+    <w:p>
+      <w:pPr>
+        <w:rPr>
+          <w:sz w:val="36"/>
+          <w:szCs w:val="36"/>
+          <w:lang w:val="es-ES"/>
+        </w:rPr>
+      </w:pPr>
+      <w:r>
+        <w:rPr>
+          <w:sz w:val="36"/>
+          <w:szCs w:val="36"/>
+          <w:lang w:val="es-ES"/>
+        </w:rPr>
+        <w:t>Borrar notificación.</w:t>
+      </w:r>
+    </w:p>
+    <w:p>
+      <w:pPr>
+        <w:rPr>
+          <w:sz w:val="36"/>
+          <w:szCs w:val="36"/>
+          <w:lang w:val="es-ES"/>
+        </w:rPr>
+      </w:pPr>
+      <w:r>
+        <w:rPr>
+          <w:sz w:val="36"/>
+          <w:szCs w:val="36"/>
+          <w:lang w:val="es-ES"/>
+        </w:rPr>
+        <w:t>Buscar notificaciones.</w:t>
+      </w:r>
+    </w:p>
+    <w:p>
+      <w:pPr>
+        <w:rPr>
+          <w:sz w:val="36"/>
+          <w:szCs w:val="36"/>
+          <w:lang w:val="es-ES"/>
+        </w:rPr>
+      </w:pPr>
+      <w:r>
+        <w:rPr>
+          <w:sz w:val="36"/>
+          <w:szCs w:val="36"/>
+          <w:lang w:val="es-ES"/>
+        </w:rPr>
+        <w:t>Ver detalle de notificación. **</w:t>
+      </w:r>
+    </w:p>
+    <w:p>
+      <w:pPr>
+        <w:rPr>
+          <w:sz w:val="36"/>
+          <w:szCs w:val="36"/>
+          <w:lang w:val="es-ES"/>
+        </w:rPr>
+      </w:pPr>
+      <w:r>
+        <w:rPr>
+          <w:sz w:val="36"/>
+          <w:szCs w:val="36"/>
+          <w:lang w:val="es-ES"/>
+        </w:rPr>
+        <w:t>Enviar correo con notificación. ***</w:t>
+      </w:r>
+    </w:p>
+    <w:p>
+      <w:pPr>
+        <w:rPr>
+          <w:sz w:val="36"/>
+          <w:szCs w:val="36"/>
+          <w:lang w:val="es-ES"/>
+        </w:rPr>
+      </w:pPr>
+    </w:p>
+    <w:p>
+      <w:pPr>
+        <w:jc w:val="center"/>
+        <w:rPr>
+          <w:b/>
+          <w:bCs/>
+          <w:sz w:val="36"/>
+          <w:szCs w:val="36"/>
+          <w:lang w:val="es-ES"/>
+        </w:rPr>
+      </w:pPr>
+      <w:r>
+        <w:rPr>
+          <w:b/>
+          <w:bCs/>
+          <w:sz w:val="36"/>
+          <w:szCs w:val="36"/>
+          <w:lang w:val="es-ES"/>
+        </w:rPr>
+        <w:t>Tablas/Dominio</w:t>
+      </w:r>
+      <w:r>
+        <w:rPr>
+          <w:b/>
+          <w:bCs/>
+          <w:sz w:val="36"/>
+          <w:szCs w:val="36"/>
+          <w:lang w:val="es-ES"/>
+        </w:rPr>
+        <w:t>s</w:t>
+      </w:r>
+      <w:r>
+        <w:rPr>
+          <w:b/>
+          <w:bCs/>
+          <w:sz w:val="36"/>
+          <w:szCs w:val="36"/>
+          <w:lang w:val="es-ES"/>
+        </w:rPr>
+        <w:t>/Entidades</w:t>
+      </w:r>
+    </w:p>
+    <w:p>
+      <w:pPr>
+        <w:rPr>
+          <w:b/>
+          <w:bCs/>
+          <w:sz w:val="36"/>
+          <w:szCs w:val="36"/>
+          <w:lang w:val="es-ES"/>
+        </w:rPr>
+      </w:pPr>
+      <w:r>
+        <w:rPr>
+          <w:b/>
+          <w:bCs/>
+          <w:sz w:val="36"/>
+          <w:szCs w:val="36"/>
+          <w:lang w:val="es-ES"/>
+        </w:rPr>
+        <w:t>Contacto</w:t>
+      </w:r>
+    </w:p>
+    <w:p>
+      <w:pPr>
+        <w:rPr>
+          <w:sz w:val="36"/>
+          <w:szCs w:val="36"/>
+          <w:lang w:val="es-ES"/>
+        </w:rPr>
+      </w:pPr>
+      <w:r>
+        <w:rPr>
+          <w:sz w:val="36"/>
+          <w:szCs w:val="36"/>
+          <w:lang w:val="es-ES"/>
+        </w:rPr>
+        <w:t>Nombre</w:t>
+      </w:r>
+    </w:p>
+    <w:p>
+      <w:pPr>
+        <w:rPr>
+          <w:sz w:val="36"/>
+          <w:szCs w:val="36"/>
+          <w:lang w:val="es-ES"/>
+        </w:rPr>
+      </w:pPr>
+      <w:r>
+        <w:rPr>
+          <w:sz w:val="36"/>
+          <w:szCs w:val="36"/>
+          <w:lang w:val="es-ES"/>
+        </w:rPr>
+        <w:t>Apellido</w:t>
+      </w:r>
+    </w:p>
+    <w:p>
+      <w:pPr>
+        <w:rPr>
+          <w:sz w:val="36"/>
+          <w:szCs w:val="36"/>
+          <w:lang w:val="es-ES"/>
+        </w:rPr>
+      </w:pPr>
+      <w:r>
+        <w:rPr>
+          <w:sz w:val="36"/>
+          <w:szCs w:val="36"/>
+          <w:lang w:val="es-ES"/>
+        </w:rPr>
+        <w:t>Email</w:t>
+      </w:r>
+    </w:p>
+    <w:p>
+      <w:pPr>
+        <w:rPr>
+          <w:sz w:val="36"/>
+          <w:szCs w:val="36"/>
+          <w:lang w:val="es-ES"/>
+        </w:rPr>
+      </w:pPr>
+      <w:r>
+        <w:rPr>
+          <w:sz w:val="36"/>
+          <w:szCs w:val="36"/>
+          <w:lang w:val="es-ES"/>
+        </w:rPr>
+        <w:t>Teléfono</w:t>
+      </w:r>
+    </w:p>
+    <w:p>
+      <w:pPr>
+        <w:rPr>
+          <w:sz w:val="36"/>
+          <w:szCs w:val="36"/>
+          <w:lang w:val="es-ES"/>
+        </w:rPr>
+      </w:pPr>
+      <w:r>
+        <w:rPr>
+          <w:sz w:val="36"/>
+          <w:szCs w:val="36"/>
+          <w:lang w:val="es-ES"/>
+        </w:rPr>
+        <w:t>Monto Adeudado</w:t>
+      </w:r>
+    </w:p>
+    <w:p>
+      <w:pPr>
+        <w:rPr>
+          <w:sz w:val="36"/>
+          <w:szCs w:val="36"/>
+          <w:lang w:val="es-ES"/>
+        </w:rPr>
+      </w:pPr>
+      <w:r>
+        <w:rPr>
+          <w:sz w:val="36"/>
+          <w:szCs w:val="36"/>
+          <w:lang w:val="es-ES"/>
+        </w:rPr>
+        <w:t>Dirección</w:t>
+      </w:r>
+    </w:p>
+    <w:p>
+      <w:pPr>
+        <w:rPr>
+          <w:sz w:val="36"/>
+          <w:szCs w:val="36"/>
+          <w:lang w:val="es-ES"/>
+        </w:rPr>
+      </w:pPr>
+      <w:r>
+        <w:rPr>
+          <w:sz w:val="36"/>
+          <w:szCs w:val="36"/>
+          <w:lang w:val="es-ES"/>
+        </w:rPr>
+        <w:t>Tipo de Contacto</w:t>
+      </w:r>
+    </w:p>
+    <w:p>
+      <w:pPr>
+        <w:rPr>
+          <w:sz w:val="36"/>
+          <w:szCs w:val="36"/>
+          <w:lang w:val="es-ES"/>
+        </w:rPr>
+      </w:pPr>
+      <w:r>
+        <w:rPr>
+          <w:sz w:val="36"/>
+          <w:szCs w:val="36"/>
+          <w:lang w:val="es-ES"/>
+        </w:rPr>
+        <w:t>Estado</w:t>
+      </w:r>
       <w:bookmarkStart w:id="0" w:name="_GoBack"/>
       <w:bookmarkEnd w:id="0"/>
     </w:p>
     <w:p>
       <w:pPr>
-        <w:jc w:val="both"/>
-        <w:rPr>
-          <w:sz w:val="36"/>
-          <w:szCs w:val="36"/>
-          <w:lang w:val="es-ES"/>
-        </w:rPr>
-      </w:pPr>
-    </w:p>
-    <w:p>
-      <w:pPr>
-        <w:jc w:val="center"/>
+        <w:rPr>
+          <w:sz w:val="36"/>
+          <w:szCs w:val="36"/>
+          <w:lang w:val="es-ES"/>
+        </w:rPr>
+      </w:pPr>
+    </w:p>
+    <w:p>
+      <w:pPr>
         <w:rPr>
           <w:b/>
           <w:bCs/>
@@ -291,439 +977,70 @@
           <w:szCs w:val="36"/>
           <w:lang w:val="es-ES"/>
         </w:rPr>
-        <w:lastRenderedPageBreak/>
-        <w:t>Casos de uso</w:t>
-      </w:r>
-    </w:p>
-    <w:p>
-      <w:pPr>
-        <w:rPr>
-          <w:sz w:val="36"/>
-          <w:szCs w:val="36"/>
-          <w:u w:val="single"/>
-          <w:lang w:val="es-ES"/>
-        </w:rPr>
-      </w:pPr>
-      <w:r>
-        <w:rPr>
-          <w:sz w:val="36"/>
-          <w:szCs w:val="36"/>
-          <w:u w:val="single"/>
-          <w:lang w:val="es-ES"/>
-        </w:rPr>
-        <w:t>Autenticación</w:t>
-      </w:r>
-    </w:p>
-    <w:p>
-      <w:pPr>
-        <w:rPr>
-          <w:sz w:val="36"/>
-          <w:szCs w:val="36"/>
-          <w:lang w:val="es-ES"/>
-        </w:rPr>
-      </w:pPr>
-      <w:r>
-        <w:rPr>
-          <w:sz w:val="36"/>
-          <w:szCs w:val="36"/>
-          <w:lang w:val="es-ES"/>
-        </w:rPr>
-        <w:t>Crear cuenta.</w:t>
-      </w:r>
-      <w:r>
-        <w:rPr>
-          <w:sz w:val="36"/>
-          <w:szCs w:val="36"/>
-          <w:lang w:val="es-ES"/>
-        </w:rPr>
-        <w:t xml:space="preserve"> ***</w:t>
-      </w:r>
-    </w:p>
-    <w:p>
-      <w:pPr>
-        <w:rPr>
-          <w:sz w:val="36"/>
-          <w:szCs w:val="36"/>
-          <w:lang w:val="es-ES"/>
-        </w:rPr>
-      </w:pPr>
-      <w:r>
-        <w:rPr>
-          <w:sz w:val="36"/>
-          <w:szCs w:val="36"/>
-          <w:lang w:val="es-ES"/>
-        </w:rPr>
-        <w:t>Acceder.</w:t>
-      </w:r>
-      <w:r>
-        <w:rPr>
-          <w:sz w:val="36"/>
-          <w:szCs w:val="36"/>
-          <w:lang w:val="es-ES"/>
-        </w:rPr>
-        <w:t xml:space="preserve"> **</w:t>
-      </w:r>
-      <w:r>
-        <w:rPr>
-          <w:sz w:val="36"/>
-          <w:szCs w:val="36"/>
-          <w:lang w:val="es-ES"/>
-        </w:rPr>
-        <w:t>*</w:t>
-      </w:r>
-    </w:p>
-    <w:p>
-      <w:pPr>
-        <w:rPr>
-          <w:sz w:val="36"/>
-          <w:szCs w:val="36"/>
-          <w:lang w:val="es-ES"/>
-        </w:rPr>
-      </w:pPr>
-      <w:r>
-        <w:rPr>
-          <w:sz w:val="36"/>
-          <w:szCs w:val="36"/>
-          <w:lang w:val="es-ES"/>
-        </w:rPr>
-        <w:t>Salir del sistema.</w:t>
-      </w:r>
-    </w:p>
-    <w:p>
-      <w:pPr>
-        <w:rPr>
-          <w:sz w:val="36"/>
-          <w:szCs w:val="36"/>
-          <w:lang w:val="es-ES"/>
-        </w:rPr>
-      </w:pPr>
-      <w:r>
-        <w:rPr>
-          <w:sz w:val="36"/>
-          <w:szCs w:val="36"/>
-          <w:lang w:val="es-ES"/>
-        </w:rPr>
-        <w:t>Cambiar contraseña.</w:t>
-      </w:r>
-    </w:p>
-    <w:p>
-      <w:pPr>
-        <w:rPr>
-          <w:sz w:val="36"/>
-          <w:szCs w:val="36"/>
-          <w:lang w:val="es-ES"/>
-        </w:rPr>
-      </w:pPr>
-      <w:r>
-        <w:rPr>
-          <w:sz w:val="36"/>
-          <w:szCs w:val="36"/>
-          <w:lang w:val="es-ES"/>
-        </w:rPr>
-        <w:t>Ver y Editar mi perfil.</w:t>
-      </w:r>
-    </w:p>
-    <w:p>
-      <w:pPr>
-        <w:rPr>
-          <w:sz w:val="36"/>
-          <w:szCs w:val="36"/>
-          <w:lang w:val="es-ES"/>
-        </w:rPr>
-      </w:pPr>
-    </w:p>
-    <w:p>
-      <w:pPr>
-        <w:rPr>
-          <w:sz w:val="36"/>
-          <w:szCs w:val="36"/>
-          <w:u w:val="single"/>
-          <w:lang w:val="es-ES"/>
-        </w:rPr>
-      </w:pPr>
-      <w:r>
-        <w:rPr>
-          <w:sz w:val="36"/>
-          <w:szCs w:val="36"/>
-          <w:u w:val="single"/>
-          <w:lang w:val="es-ES"/>
-        </w:rPr>
-        <w:t>Contactes</w:t>
-      </w:r>
-    </w:p>
-    <w:p>
-      <w:pPr>
-        <w:rPr>
-          <w:sz w:val="36"/>
-          <w:szCs w:val="36"/>
-          <w:lang w:val="es-ES"/>
-        </w:rPr>
-      </w:pPr>
-      <w:r>
-        <w:rPr>
-          <w:sz w:val="36"/>
-          <w:szCs w:val="36"/>
-          <w:lang w:val="es-ES"/>
-        </w:rPr>
-        <w:t>Crear un contacto.</w:t>
-      </w:r>
-      <w:r>
-        <w:rPr>
-          <w:sz w:val="36"/>
-          <w:szCs w:val="36"/>
-          <w:lang w:val="es-ES"/>
-        </w:rPr>
-        <w:t xml:space="preserve"> ***</w:t>
-      </w:r>
-    </w:p>
-    <w:p>
-      <w:pPr>
-        <w:rPr>
-          <w:sz w:val="36"/>
-          <w:szCs w:val="36"/>
-          <w:lang w:val="es-ES"/>
-        </w:rPr>
-      </w:pPr>
-      <w:r>
-        <w:rPr>
-          <w:sz w:val="36"/>
-          <w:szCs w:val="36"/>
-          <w:lang w:val="es-ES"/>
-        </w:rPr>
-        <w:t>Ver mis contactos.</w:t>
-      </w:r>
-      <w:r>
-        <w:rPr>
-          <w:sz w:val="36"/>
-          <w:szCs w:val="36"/>
-          <w:lang w:val="es-ES"/>
-        </w:rPr>
-        <w:t xml:space="preserve"> **</w:t>
-      </w:r>
-    </w:p>
-    <w:p>
-      <w:pPr>
-        <w:rPr>
-          <w:sz w:val="36"/>
-          <w:szCs w:val="36"/>
-          <w:lang w:val="es-ES"/>
-        </w:rPr>
-      </w:pPr>
-      <w:r>
-        <w:rPr>
-          <w:sz w:val="36"/>
-          <w:szCs w:val="36"/>
-          <w:lang w:val="es-ES"/>
-        </w:rPr>
-        <w:t>Editar un contacto.</w:t>
-      </w:r>
-    </w:p>
-    <w:p>
-      <w:pPr>
-        <w:rPr>
-          <w:sz w:val="36"/>
-          <w:szCs w:val="36"/>
-          <w:lang w:val="es-ES"/>
-        </w:rPr>
-      </w:pPr>
-      <w:r>
-        <w:rPr>
-          <w:sz w:val="36"/>
-          <w:szCs w:val="36"/>
-          <w:lang w:val="es-ES"/>
-        </w:rPr>
-        <w:t>Eliminar un contacto.</w:t>
-      </w:r>
-    </w:p>
-    <w:p>
-      <w:pPr>
-        <w:rPr>
-          <w:sz w:val="36"/>
-          <w:szCs w:val="36"/>
-          <w:lang w:val="es-ES"/>
-        </w:rPr>
-      </w:pPr>
-      <w:r>
-        <w:rPr>
-          <w:sz w:val="36"/>
-          <w:szCs w:val="36"/>
-          <w:lang w:val="es-ES"/>
-        </w:rPr>
-        <w:t>Buscar contactos.</w:t>
-      </w:r>
-    </w:p>
-    <w:p>
-      <w:pPr>
-        <w:rPr>
-          <w:sz w:val="36"/>
-          <w:szCs w:val="36"/>
-          <w:lang w:val="es-ES"/>
-        </w:rPr>
-      </w:pPr>
-      <w:r>
-        <w:rPr>
-          <w:sz w:val="36"/>
-          <w:szCs w:val="36"/>
-          <w:lang w:val="es-ES"/>
-        </w:rPr>
-        <w:t>Ver detalle de contacto.</w:t>
-      </w:r>
-    </w:p>
-    <w:p>
-      <w:pPr>
-        <w:rPr>
-          <w:sz w:val="36"/>
-          <w:szCs w:val="36"/>
-          <w:lang w:val="es-ES"/>
-        </w:rPr>
-      </w:pPr>
-    </w:p>
-    <w:p>
-      <w:pPr>
-        <w:rPr>
-          <w:sz w:val="36"/>
-          <w:szCs w:val="36"/>
-          <w:u w:val="single"/>
-          <w:lang w:val="es-ES"/>
-        </w:rPr>
-      </w:pPr>
-      <w:r>
-        <w:rPr>
-          <w:sz w:val="36"/>
-          <w:szCs w:val="36"/>
-          <w:u w:val="single"/>
-          <w:lang w:val="es-ES"/>
-        </w:rPr>
-        <w:t>Notificación</w:t>
-      </w:r>
-    </w:p>
-    <w:p>
-      <w:pPr>
-        <w:rPr>
-          <w:sz w:val="36"/>
-          <w:szCs w:val="36"/>
-          <w:lang w:val="es-ES"/>
-        </w:rPr>
-      </w:pPr>
-      <w:r>
-        <w:rPr>
-          <w:sz w:val="36"/>
-          <w:szCs w:val="36"/>
-          <w:lang w:val="es-ES"/>
-        </w:rPr>
-        <w:t xml:space="preserve">Crear </w:t>
-      </w:r>
-      <w:r>
-        <w:rPr>
-          <w:sz w:val="36"/>
-          <w:szCs w:val="36"/>
-          <w:lang w:val="es-ES"/>
-        </w:rPr>
-        <w:t>notificación. ***</w:t>
-      </w:r>
-    </w:p>
-    <w:p>
-      <w:pPr>
-        <w:rPr>
-          <w:sz w:val="36"/>
-          <w:szCs w:val="36"/>
-          <w:lang w:val="es-ES"/>
-        </w:rPr>
-      </w:pPr>
-      <w:r>
-        <w:rPr>
-          <w:sz w:val="36"/>
-          <w:szCs w:val="36"/>
-          <w:lang w:val="es-ES"/>
-        </w:rPr>
-        <w:t>Ver notificaciones. **</w:t>
-      </w:r>
-    </w:p>
-    <w:p>
-      <w:pPr>
-        <w:rPr>
-          <w:sz w:val="36"/>
-          <w:szCs w:val="36"/>
-          <w:lang w:val="es-ES"/>
-        </w:rPr>
-      </w:pPr>
-      <w:r>
-        <w:rPr>
-          <w:sz w:val="36"/>
-          <w:szCs w:val="36"/>
-          <w:lang w:val="es-ES"/>
-        </w:rPr>
-        <w:t>Editar notificación.</w:t>
-      </w:r>
-    </w:p>
-    <w:p>
-      <w:pPr>
-        <w:rPr>
-          <w:sz w:val="36"/>
-          <w:szCs w:val="36"/>
-          <w:lang w:val="es-ES"/>
-        </w:rPr>
-      </w:pPr>
-      <w:r>
-        <w:rPr>
-          <w:sz w:val="36"/>
-          <w:szCs w:val="36"/>
-          <w:lang w:val="es-ES"/>
-        </w:rPr>
-        <w:lastRenderedPageBreak/>
-        <w:t>Borrar notificación.</w:t>
-      </w:r>
-    </w:p>
-    <w:p>
-      <w:pPr>
-        <w:rPr>
-          <w:sz w:val="36"/>
-          <w:szCs w:val="36"/>
-          <w:lang w:val="es-ES"/>
-        </w:rPr>
-      </w:pPr>
-      <w:r>
-        <w:rPr>
-          <w:sz w:val="36"/>
-          <w:szCs w:val="36"/>
-          <w:lang w:val="es-ES"/>
-        </w:rPr>
-        <w:t>Buscar notificaciones.</w:t>
-      </w:r>
-    </w:p>
-    <w:p>
-      <w:pPr>
-        <w:rPr>
-          <w:sz w:val="36"/>
-          <w:szCs w:val="36"/>
-          <w:lang w:val="es-ES"/>
-        </w:rPr>
-      </w:pPr>
-      <w:r>
-        <w:rPr>
-          <w:sz w:val="36"/>
-          <w:szCs w:val="36"/>
-          <w:lang w:val="es-ES"/>
-        </w:rPr>
-        <w:t>Ver detalle de notificación. **</w:t>
-      </w:r>
-    </w:p>
-    <w:p>
-      <w:pPr>
-        <w:rPr>
-          <w:sz w:val="36"/>
-          <w:szCs w:val="36"/>
-          <w:lang w:val="es-ES"/>
-        </w:rPr>
-      </w:pPr>
-      <w:r>
-        <w:rPr>
-          <w:sz w:val="36"/>
-          <w:szCs w:val="36"/>
-          <w:lang w:val="es-ES"/>
-        </w:rPr>
-        <w:t>Enviar correo con notificación. ***</w:t>
-      </w:r>
+        <w:t>Tipo Contacto</w:t>
+      </w:r>
+    </w:p>
+    <w:p>
+      <w:pPr>
+        <w:rPr>
+          <w:sz w:val="36"/>
+          <w:szCs w:val="36"/>
+          <w:lang w:val="es-ES"/>
+        </w:rPr>
+      </w:pPr>
+      <w:r>
+        <w:rPr>
+          <w:sz w:val="36"/>
+          <w:szCs w:val="36"/>
+          <w:lang w:val="es-ES"/>
+        </w:rPr>
+        <w:t>Nombre del Tipo</w:t>
+      </w:r>
+    </w:p>
+    <w:p>
+      <w:pPr>
+        <w:rPr>
+          <w:sz w:val="36"/>
+          <w:szCs w:val="36"/>
+          <w:lang w:val="es-ES"/>
+        </w:rPr>
+      </w:pPr>
+    </w:p>
+    <w:p>
+      <w:pPr>
+        <w:rPr>
+          <w:sz w:val="36"/>
+          <w:szCs w:val="36"/>
+          <w:lang w:val="es-ES"/>
+        </w:rPr>
+      </w:pPr>
+    </w:p>
+    <w:p>
+      <w:pPr>
+        <w:rPr>
+          <w:sz w:val="36"/>
+          <w:szCs w:val="36"/>
+          <w:lang w:val="es-ES"/>
+        </w:rPr>
+      </w:pPr>
+    </w:p>
+    <w:p>
+      <w:pPr>
+        <w:rPr>
+          <w:sz w:val="36"/>
+          <w:szCs w:val="36"/>
+          <w:lang w:val="es-ES"/>
+        </w:rPr>
+      </w:pPr>
+    </w:p>
+    <w:p>
+      <w:pPr>
+        <w:rPr>
+          <w:sz w:val="36"/>
+          <w:szCs w:val="36"/>
+          <w:lang w:val="es-ES"/>
+        </w:rPr>
+      </w:pPr>
     </w:p>
     <w:p>
       <w:pPr>

</xml_diff>